<commit_message>
Changed A, B, and C variables
</commit_message>
<xml_diff>
--- a/cis285_Mid-term.docx
+++ b/cis285_Mid-term.docx
@@ -272,13 +272,13 @@
         <w:rPr>
           <w:rFonts w:ascii="Arial" w:hAnsi="Arial"/>
         </w:rPr>
-        <w:t>Name: ________________________________________</w:t>
+        <w:t>Name:</w:t>
       </w:r>
       <w:r>
         <w:rPr>
           <w:rFonts w:ascii="Arial" w:hAnsi="Arial"/>
         </w:rPr>
-        <w:t>_________________</w:t>
+        <w:t xml:space="preserve"> Zane Richards</w:t>
       </w:r>
     </w:p>
     <w:p>
@@ -612,21 +612,7 @@
         <w:rPr>
           <w:rFonts w:ascii="Arial" w:hAnsi="Arial" w:cs="Arial"/>
         </w:rPr>
-        <w:t xml:space="preserve"> (you may just change integer a, </w:t>
-      </w:r>
-      <w:proofErr w:type="gramStart"/>
-      <w:r>
-        <w:rPr>
-          <w:rFonts w:ascii="Arial" w:hAnsi="Arial" w:cs="Arial"/>
-        </w:rPr>
-        <w:t>b</w:t>
-      </w:r>
-      <w:proofErr w:type="gramEnd"/>
-      <w:r>
-        <w:rPr>
-          <w:rFonts w:ascii="Arial" w:hAnsi="Arial" w:cs="Arial"/>
-        </w:rPr>
-        <w:t xml:space="preserve"> and c’s value)</w:t>
+        <w:t xml:space="preserve"> (you may just change integer a, b and c’s value)</w:t>
       </w:r>
     </w:p>
     <w:p>
@@ -791,123 +777,387 @@
         <w:rPr>
           <w:rFonts w:ascii="Arial" w:hAnsi="Arial" w:cs="Arial"/>
         </w:rPr>
-        <w:tab/>
-      </w:r>
-      <w:r>
-        <w:rPr>
-          <w:rFonts w:ascii="Arial" w:hAnsi="Arial" w:cs="Arial"/>
-        </w:rPr>
-        <w:tab/>
-      </w:r>
-      <w:r>
-        <w:rPr>
-          <w:rFonts w:ascii="Arial" w:hAnsi="Arial" w:cs="Arial"/>
-        </w:rPr>
-        <w:tab/>
-      </w:r>
-      <w:r>
-        <w:rPr>
-          <w:rFonts w:ascii="Arial" w:hAnsi="Arial" w:cs="Arial"/>
-        </w:rPr>
-        <w:tab/>
-      </w:r>
-      <w:r>
-        <w:rPr>
-          <w:rFonts w:ascii="Arial" w:hAnsi="Arial" w:cs="Arial"/>
-        </w:rPr>
-        <w:tab/>
-      </w:r>
-      <w:r>
-        <w:rPr>
-          <w:rFonts w:ascii="Arial" w:hAnsi="Arial" w:cs="Arial"/>
-        </w:rPr>
-        <w:tab/>
-      </w:r>
-      <w:r>
-        <w:rPr>
-          <w:rFonts w:ascii="Arial" w:hAnsi="Arial" w:cs="Arial"/>
-        </w:rPr>
-        <w:tab/>
-      </w:r>
-      <w:r>
-        <w:rPr>
-          <w:rFonts w:ascii="Arial" w:hAnsi="Arial" w:cs="Arial"/>
-        </w:rPr>
-        <w:tab/>
-      </w:r>
-      <w:r>
-        <w:rPr>
-          <w:rFonts w:ascii="Arial" w:hAnsi="Arial" w:cs="Arial"/>
-        </w:rPr>
-        <w:tab/>
-      </w:r>
-      <w:r>
-        <w:rPr>
-          <w:rFonts w:ascii="Arial" w:hAnsi="Arial" w:cs="Arial"/>
-        </w:rPr>
-        <w:tab/>
-      </w:r>
-      <w:r>
-        <w:rPr>
-          <w:rFonts w:ascii="Arial" w:hAnsi="Arial" w:cs="Arial"/>
-        </w:rPr>
-        <w:tab/>
-      </w:r>
-      <w:r>
-        <w:rPr>
-          <w:rFonts w:ascii="Arial" w:hAnsi="Arial" w:cs="Arial"/>
-        </w:rPr>
-        <w:tab/>
-      </w:r>
-      <w:r>
-        <w:rPr>
-          <w:rFonts w:ascii="Arial" w:hAnsi="Arial" w:cs="Arial"/>
-        </w:rPr>
-        <w:tab/>
-      </w:r>
-      <w:r>
-        <w:rPr>
-          <w:rFonts w:ascii="Arial" w:hAnsi="Arial" w:cs="Arial"/>
-        </w:rPr>
-        <w:tab/>
-      </w:r>
-      <w:r>
-        <w:rPr>
-          <w:rFonts w:ascii="Arial" w:hAnsi="Arial" w:cs="Arial"/>
-        </w:rPr>
-        <w:tab/>
-      </w:r>
-      <w:r>
-        <w:rPr>
-          <w:rFonts w:ascii="Arial" w:hAnsi="Arial" w:cs="Arial"/>
-        </w:rPr>
-        <w:tab/>
-      </w:r>
-      <w:r>
-        <w:rPr>
-          <w:rFonts w:ascii="Arial" w:hAnsi="Arial" w:cs="Arial"/>
-        </w:rPr>
-        <w:tab/>
-      </w:r>
-      <w:r>
-        <w:rPr>
-          <w:rFonts w:ascii="Arial" w:hAnsi="Arial" w:cs="Arial"/>
-        </w:rPr>
-        <w:tab/>
-        <w:t>1</w:t>
-      </w:r>
-      <w:r>
-        <w:rPr>
-          <w:rFonts w:ascii="Arial" w:hAnsi="Arial" w:cs="Arial"/>
-        </w:rPr>
-        <w:t>5</w:t>
-      </w:r>
-      <w:r>
-        <w:rPr>
-          <w:rFonts w:ascii="Arial" w:hAnsi="Arial" w:cs="Arial"/>
-        </w:rPr>
-        <w:t xml:space="preserve"> pts</w:t>
-      </w:r>
+        <w:t>15 pts</w:t>
+      </w:r>
+    </w:p>
+    <w:p>
+      <w:pPr>
+        <w:jc w:val="both"/>
+        <w:rPr>
+          <w:rFonts w:ascii="Arial" w:hAnsi="Arial" w:cs="Arial"/>
+        </w:rPr>
+      </w:pPr>
+    </w:p>
+    <w:p>
+      <w:pPr>
+        <w:ind w:left="360"/>
+        <w:jc w:val="both"/>
+        <w:rPr>
+          <w:rFonts w:ascii="Arial" w:hAnsi="Arial" w:cs="Arial"/>
+          <w:b/>
+          <w:bCs/>
+        </w:rPr>
+      </w:pPr>
+      <w:r>
+        <w:rPr>
+          <w:rFonts w:ascii="Arial" w:hAnsi="Arial" w:cs="Arial"/>
+          <w:b/>
+          <w:bCs/>
+        </w:rPr>
+        <w:t>In Git Bash</w:t>
+      </w:r>
+      <w:r>
+        <w:rPr>
+          <w:rFonts w:ascii="Arial" w:hAnsi="Arial" w:cs="Arial"/>
+          <w:b/>
+          <w:bCs/>
+        </w:rPr>
+        <w:t>/ GitHub</w:t>
+      </w:r>
+      <w:r>
+        <w:rPr>
+          <w:rFonts w:ascii="Arial" w:hAnsi="Arial" w:cs="Arial"/>
+          <w:b/>
+          <w:bCs/>
+        </w:rPr>
+        <w:t>:</w:t>
+      </w:r>
+    </w:p>
+    <w:p>
+      <w:pPr>
+        <w:pStyle w:val="ListParagraph"/>
+        <w:numPr>
+          <w:ilvl w:val="0"/>
+          <w:numId w:val="23"/>
+        </w:numPr>
+        <w:jc w:val="both"/>
+        <w:rPr>
+          <w:rFonts w:ascii="Arial" w:hAnsi="Arial" w:cs="Arial"/>
+          <w:b/>
+          <w:bCs/>
+        </w:rPr>
+      </w:pPr>
+      <w:r>
+        <w:rPr>
+          <w:rFonts w:ascii="Arial" w:hAnsi="Arial" w:cs="Arial"/>
+          <w:b/>
+          <w:bCs/>
+        </w:rPr>
+        <w:t xml:space="preserve">Git </w:t>
+      </w:r>
+      <w:proofErr w:type="spellStart"/>
+      <w:r>
+        <w:rPr>
+          <w:rFonts w:ascii="Arial" w:hAnsi="Arial" w:cs="Arial"/>
+          <w:b/>
+          <w:bCs/>
+        </w:rPr>
+        <w:t>init</w:t>
+      </w:r>
+      <w:proofErr w:type="spellEnd"/>
+    </w:p>
+    <w:p>
+      <w:pPr>
+        <w:pStyle w:val="ListParagraph"/>
+        <w:numPr>
+          <w:ilvl w:val="0"/>
+          <w:numId w:val="23"/>
+        </w:numPr>
+        <w:jc w:val="both"/>
+        <w:rPr>
+          <w:rFonts w:ascii="Arial" w:hAnsi="Arial" w:cs="Arial"/>
+          <w:b/>
+          <w:bCs/>
+        </w:rPr>
+      </w:pPr>
+      <w:r>
+        <w:rPr>
+          <w:rFonts w:ascii="Arial" w:hAnsi="Arial" w:cs="Arial"/>
+          <w:b/>
+          <w:bCs/>
+        </w:rPr>
+        <w:t>Git add -A</w:t>
+      </w:r>
+    </w:p>
+    <w:p>
+      <w:pPr>
+        <w:pStyle w:val="ListParagraph"/>
+        <w:numPr>
+          <w:ilvl w:val="0"/>
+          <w:numId w:val="23"/>
+        </w:numPr>
+        <w:jc w:val="both"/>
+        <w:rPr>
+          <w:rFonts w:ascii="Arial" w:hAnsi="Arial" w:cs="Arial"/>
+          <w:b/>
+          <w:bCs/>
+        </w:rPr>
+      </w:pPr>
+      <w:r>
+        <w:rPr>
+          <w:rFonts w:ascii="Arial" w:hAnsi="Arial" w:cs="Arial"/>
+          <w:b/>
+          <w:bCs/>
+        </w:rPr>
+        <w:t>Created Repository in GitHub</w:t>
+      </w:r>
+    </w:p>
+    <w:p>
+      <w:pPr>
+        <w:pStyle w:val="ListParagraph"/>
+        <w:numPr>
+          <w:ilvl w:val="0"/>
+          <w:numId w:val="23"/>
+        </w:numPr>
+        <w:jc w:val="both"/>
+        <w:rPr>
+          <w:rFonts w:ascii="Arial" w:hAnsi="Arial" w:cs="Arial"/>
+          <w:b/>
+          <w:bCs/>
+        </w:rPr>
+      </w:pPr>
+      <w:r>
+        <w:rPr>
+          <w:rFonts w:ascii="Arial" w:hAnsi="Arial" w:cs="Arial"/>
+          <w:b/>
+          <w:bCs/>
+        </w:rPr>
+        <w:t xml:space="preserve">git remote add origin </w:t>
+      </w:r>
+      <w:hyperlink r:id="rId7" w:history="1">
+        <w:r>
+          <w:rPr>
+            <w:rStyle w:val="Hyperlink"/>
+            <w:rFonts w:ascii="Arial" w:hAnsi="Arial" w:cs="Arial"/>
+            <w:b/>
+            <w:bCs/>
+          </w:rPr>
+          <w:t>https://github.com/zmrichar/CIS-285-Midterm.git</w:t>
+        </w:r>
+      </w:hyperlink>
+    </w:p>
+    <w:p>
+      <w:pPr>
+        <w:ind w:left="1080"/>
+        <w:jc w:val="both"/>
+        <w:rPr>
+          <w:rFonts w:ascii="Arial" w:hAnsi="Arial" w:cs="Arial"/>
+          <w:b/>
+          <w:bCs/>
+        </w:rPr>
+      </w:pPr>
+      <w:r>
+        <w:rPr>
+          <w:rFonts w:ascii="Arial" w:hAnsi="Arial" w:cs="Arial"/>
+          <w:b/>
+          <w:bCs/>
+        </w:rPr>
+        <w:t>git push -u origin master</w:t>
+      </w:r>
+    </w:p>
+    <w:p>
+      <w:pPr>
+        <w:pStyle w:val="ListParagraph"/>
+        <w:numPr>
+          <w:ilvl w:val="0"/>
+          <w:numId w:val="23"/>
+        </w:numPr>
+        <w:jc w:val="both"/>
+        <w:rPr>
+          <w:rFonts w:ascii="Arial" w:hAnsi="Arial" w:cs="Arial"/>
+          <w:b/>
+          <w:bCs/>
+        </w:rPr>
+      </w:pPr>
+      <w:r>
+        <w:rPr>
+          <w:rFonts w:ascii="Arial" w:hAnsi="Arial" w:cs="Arial"/>
+          <w:b/>
+          <w:bCs/>
+        </w:rPr>
+        <w:t>git branch Zane</w:t>
+      </w:r>
+    </w:p>
+    <w:p>
+      <w:pPr>
+        <w:pStyle w:val="ListParagraph"/>
+        <w:numPr>
+          <w:ilvl w:val="0"/>
+          <w:numId w:val="23"/>
+        </w:numPr>
+        <w:jc w:val="both"/>
+        <w:rPr>
+          <w:rFonts w:ascii="Arial" w:hAnsi="Arial" w:cs="Arial"/>
+          <w:b/>
+          <w:bCs/>
+        </w:rPr>
+      </w:pPr>
+      <w:r>
+        <w:rPr>
+          <w:rFonts w:ascii="Arial" w:hAnsi="Arial" w:cs="Arial"/>
+          <w:b/>
+          <w:bCs/>
+        </w:rPr>
+        <w:t>git checkout Zane</w:t>
+      </w:r>
+    </w:p>
+    <w:p>
+      <w:pPr>
+        <w:pStyle w:val="ListParagraph"/>
+        <w:ind w:left="1080"/>
+        <w:jc w:val="both"/>
+        <w:rPr>
+          <w:rFonts w:ascii="Arial" w:hAnsi="Arial" w:cs="Arial"/>
+          <w:b/>
+          <w:bCs/>
+        </w:rPr>
+      </w:pPr>
+      <w:r>
+        <w:rPr>
+          <w:rFonts w:ascii="Arial" w:hAnsi="Arial" w:cs="Arial"/>
+          <w:b/>
+          <w:bCs/>
+        </w:rPr>
+        <w:t>Changed variables A, B, and C in quraticsolver.java</w:t>
+      </w:r>
+    </w:p>
+    <w:p>
+      <w:pPr>
+        <w:pStyle w:val="ListParagraph"/>
+        <w:numPr>
+          <w:ilvl w:val="0"/>
+          <w:numId w:val="23"/>
+        </w:numPr>
+        <w:jc w:val="both"/>
+        <w:rPr>
+          <w:rFonts w:ascii="Arial" w:hAnsi="Arial" w:cs="Arial"/>
+          <w:b/>
+          <w:bCs/>
+        </w:rPr>
+      </w:pPr>
+      <w:r>
+        <w:rPr>
+          <w:rFonts w:ascii="Arial" w:hAnsi="Arial" w:cs="Arial"/>
+          <w:b/>
+          <w:bCs/>
+        </w:rPr>
+        <w:t>git add -A</w:t>
+      </w:r>
+    </w:p>
+    <w:p>
+      <w:pPr>
+        <w:pStyle w:val="ListParagraph"/>
+        <w:ind w:left="1080"/>
+        <w:jc w:val="both"/>
+        <w:rPr>
+          <w:rFonts w:ascii="Arial" w:hAnsi="Arial" w:cs="Arial"/>
+          <w:b/>
+          <w:bCs/>
+        </w:rPr>
+      </w:pPr>
+      <w:r>
+        <w:rPr>
+          <w:rFonts w:ascii="Arial" w:hAnsi="Arial" w:cs="Arial"/>
+          <w:b/>
+          <w:bCs/>
+        </w:rPr>
+        <w:t>git commit -m "Zane changed values of A, B, and C"</w:t>
+      </w:r>
+    </w:p>
+    <w:p>
+      <w:pPr>
+        <w:pStyle w:val="ListParagraph"/>
+        <w:numPr>
+          <w:ilvl w:val="0"/>
+          <w:numId w:val="23"/>
+        </w:numPr>
+        <w:jc w:val="both"/>
+        <w:rPr>
+          <w:rFonts w:ascii="Arial" w:hAnsi="Arial" w:cs="Arial"/>
+          <w:b/>
+          <w:bCs/>
+        </w:rPr>
+      </w:pPr>
+      <w:r>
+        <w:rPr>
+          <w:rFonts w:ascii="Arial" w:hAnsi="Arial" w:cs="Arial"/>
+          <w:b/>
+          <w:bCs/>
+        </w:rPr>
+        <w:t>git push -u origin Zane</w:t>
+      </w:r>
+    </w:p>
+    <w:p>
+      <w:pPr>
+        <w:pStyle w:val="ListParagraph"/>
+        <w:numPr>
+          <w:ilvl w:val="0"/>
+          <w:numId w:val="23"/>
+        </w:numPr>
+        <w:jc w:val="both"/>
+        <w:rPr>
+          <w:rFonts w:ascii="Arial" w:hAnsi="Arial" w:cs="Arial"/>
+          <w:b/>
+          <w:bCs/>
+        </w:rPr>
+      </w:pPr>
+      <w:r>
+        <w:rPr>
+          <w:rFonts w:ascii="Arial" w:hAnsi="Arial" w:cs="Arial"/>
+          <w:b/>
+          <w:bCs/>
+        </w:rPr>
+        <w:t xml:space="preserve">Approved merge and pull request on </w:t>
+      </w:r>
+      <w:r>
+        <w:rPr>
+          <w:rFonts w:ascii="Arial" w:hAnsi="Arial" w:cs="Arial"/>
+          <w:b/>
+          <w:bCs/>
+        </w:rPr>
+        <w:t>GitHub</w:t>
+      </w:r>
+    </w:p>
+    <w:p>
+      <w:pPr>
+        <w:pStyle w:val="ListParagraph"/>
+        <w:numPr>
+          <w:ilvl w:val="0"/>
+          <w:numId w:val="23"/>
+        </w:numPr>
+        <w:jc w:val="both"/>
+        <w:rPr>
+          <w:rFonts w:ascii="Arial" w:hAnsi="Arial" w:cs="Arial"/>
+          <w:b/>
+          <w:bCs/>
+        </w:rPr>
+      </w:pPr>
+      <w:r>
+        <w:rPr>
+          <w:rFonts w:ascii="Arial" w:hAnsi="Arial" w:cs="Arial"/>
+          <w:b/>
+          <w:bCs/>
+        </w:rPr>
+        <w:t>Synchronized local Master with GitHub</w:t>
+      </w:r>
+    </w:p>
+    <w:p>
+      <w:pPr>
+        <w:pStyle w:val="ListParagraph"/>
+        <w:ind w:left="1080"/>
+        <w:jc w:val="both"/>
+        <w:rPr>
+          <w:rFonts w:ascii="Arial" w:hAnsi="Arial" w:cs="Arial"/>
+        </w:rPr>
+      </w:pPr>
+    </w:p>
+    <w:p>
+      <w:pPr>
+        <w:jc w:val="both"/>
+        <w:rPr>
+          <w:rFonts w:ascii="Arial" w:hAnsi="Arial" w:cs="Arial"/>
+        </w:rPr>
+      </w:pPr>
     </w:p>
     <w:p>
       <w:pPr>
@@ -1032,171 +1282,31 @@
     </w:p>
     <w:p>
       <w:pPr>
-        <w:jc w:val="both"/>
-        <w:rPr>
-          <w:rFonts w:ascii="Arial" w:hAnsi="Arial" w:cs="Arial"/>
-        </w:rPr>
-      </w:pPr>
-    </w:p>
-    <w:p>
-      <w:pPr>
-        <w:jc w:val="both"/>
-        <w:rPr>
-          <w:rFonts w:ascii="Arial" w:hAnsi="Arial" w:cs="Arial"/>
-        </w:rPr>
-      </w:pPr>
-    </w:p>
-    <w:p>
-      <w:pPr>
-        <w:jc w:val="both"/>
-        <w:rPr>
-          <w:rFonts w:ascii="Arial" w:hAnsi="Arial" w:cs="Arial"/>
-        </w:rPr>
-      </w:pPr>
-    </w:p>
-    <w:p>
-      <w:pPr>
-        <w:jc w:val="both"/>
-        <w:rPr>
-          <w:rFonts w:ascii="Arial" w:hAnsi="Arial" w:cs="Arial"/>
-        </w:rPr>
-      </w:pPr>
-    </w:p>
-    <w:p>
-      <w:pPr>
-        <w:jc w:val="both"/>
-        <w:rPr>
-          <w:rFonts w:ascii="Arial" w:hAnsi="Arial" w:cs="Arial"/>
-        </w:rPr>
-      </w:pPr>
-    </w:p>
-    <w:p>
-      <w:pPr>
-        <w:jc w:val="both"/>
-        <w:rPr>
-          <w:rFonts w:ascii="Arial" w:hAnsi="Arial" w:cs="Arial"/>
-        </w:rPr>
-      </w:pPr>
-    </w:p>
-    <w:p>
-      <w:pPr>
-        <w:jc w:val="both"/>
-        <w:rPr>
-          <w:rFonts w:ascii="Arial" w:hAnsi="Arial" w:cs="Arial"/>
-        </w:rPr>
-      </w:pPr>
-    </w:p>
-    <w:p>
-      <w:pPr>
-        <w:jc w:val="both"/>
-        <w:rPr>
-          <w:rFonts w:ascii="Arial" w:hAnsi="Arial" w:cs="Arial"/>
-        </w:rPr>
-      </w:pPr>
-    </w:p>
-    <w:p>
-      <w:pPr>
-        <w:jc w:val="both"/>
-        <w:rPr>
-          <w:rFonts w:ascii="Arial" w:hAnsi="Arial" w:cs="Arial"/>
-        </w:rPr>
-      </w:pPr>
-    </w:p>
-    <w:p>
-      <w:pPr>
-        <w:jc w:val="both"/>
-        <w:rPr>
-          <w:rFonts w:ascii="Arial" w:hAnsi="Arial" w:cs="Arial"/>
-        </w:rPr>
-      </w:pPr>
-    </w:p>
-    <w:p>
-      <w:pPr>
-        <w:jc w:val="both"/>
-        <w:rPr>
-          <w:rFonts w:ascii="Arial" w:hAnsi="Arial" w:cs="Arial"/>
-        </w:rPr>
-      </w:pPr>
-    </w:p>
-    <w:p>
-      <w:pPr>
-        <w:jc w:val="both"/>
-        <w:rPr>
-          <w:rFonts w:ascii="Arial" w:hAnsi="Arial" w:cs="Arial"/>
-        </w:rPr>
-      </w:pPr>
-    </w:p>
-    <w:p>
-      <w:pPr>
-        <w:jc w:val="both"/>
-        <w:rPr>
-          <w:rFonts w:ascii="Arial" w:hAnsi="Arial" w:cs="Arial"/>
-        </w:rPr>
-      </w:pPr>
-    </w:p>
-    <w:p>
-      <w:pPr>
-        <w:jc w:val="both"/>
-        <w:rPr>
-          <w:rFonts w:ascii="Arial" w:hAnsi="Arial" w:cs="Arial"/>
-        </w:rPr>
-      </w:pPr>
-    </w:p>
-    <w:p>
-      <w:pPr>
-        <w:jc w:val="both"/>
-        <w:rPr>
-          <w:rFonts w:ascii="Arial" w:hAnsi="Arial" w:cs="Arial"/>
-        </w:rPr>
-      </w:pPr>
-    </w:p>
-    <w:p>
-      <w:pPr>
-        <w:jc w:val="both"/>
-        <w:rPr>
-          <w:rFonts w:ascii="Arial" w:hAnsi="Arial" w:cs="Arial"/>
-        </w:rPr>
-      </w:pPr>
-    </w:p>
-    <w:p>
-      <w:pPr>
-        <w:jc w:val="both"/>
-        <w:rPr>
-          <w:rFonts w:ascii="Arial" w:hAnsi="Arial" w:cs="Arial"/>
-        </w:rPr>
-      </w:pPr>
-    </w:p>
-    <w:p>
-      <w:pPr>
-        <w:jc w:val="both"/>
-        <w:rPr>
-          <w:rFonts w:ascii="Arial" w:hAnsi="Arial" w:cs="Arial"/>
-        </w:rPr>
-      </w:pPr>
-    </w:p>
-    <w:p>
-      <w:pPr>
-        <w:jc w:val="both"/>
-        <w:rPr>
-          <w:rFonts w:ascii="Arial" w:hAnsi="Arial" w:cs="Arial"/>
-        </w:rPr>
-      </w:pPr>
-    </w:p>
-    <w:p>
-      <w:pPr>
-        <w:jc w:val="both"/>
-        <w:rPr>
-          <w:rFonts w:ascii="Arial" w:hAnsi="Arial" w:cs="Arial"/>
-        </w:rPr>
-      </w:pPr>
-    </w:p>
-    <w:p>
-      <w:pPr>
-        <w:jc w:val="both"/>
-        <w:rPr>
-          <w:rFonts w:ascii="Arial" w:hAnsi="Arial" w:cs="Arial"/>
-        </w:rPr>
-      </w:pPr>
+        <w:pStyle w:val="ListParagraph"/>
+        <w:jc w:val="both"/>
+        <w:rPr>
+          <w:rFonts w:ascii="Arial" w:hAnsi="Arial" w:cs="Arial"/>
+        </w:rPr>
+      </w:pPr>
+    </w:p>
+    <w:p>
+      <w:pPr>
+        <w:ind w:left="360" w:firstLine="360"/>
+        <w:jc w:val="both"/>
+        <w:rPr>
+          <w:rFonts w:ascii="Arial" w:hAnsi="Arial" w:cs="Arial"/>
+          <w:b/>
+          <w:bCs/>
+        </w:rPr>
+      </w:pPr>
+      <w:r>
+        <w:rPr>
+          <w:rFonts w:ascii="Arial" w:hAnsi="Arial" w:cs="Arial"/>
+          <w:b/>
+          <w:bCs/>
+        </w:rPr>
+        <w:t>https://github.com/zmrichar/CIS-285-Midterm.git</w:t>
+      </w:r>
     </w:p>
     <w:p>
       <w:pPr>
@@ -1213,6 +1323,7 @@
         <w:rPr>
           <w:rFonts w:ascii="Arial" w:hAnsi="Arial" w:cs="Arial"/>
         </w:rPr>
+        <w:lastRenderedPageBreak/>
         <w:t xml:space="preserve">Continuing </w:t>
       </w:r>
       <w:r>
@@ -1376,7 +1487,7 @@
         <w:ind w:left="1800"/>
         <w:jc w:val="both"/>
       </w:pPr>
-      <w:hyperlink r:id="rId7" w:history="1">
+      <w:hyperlink r:id="rId8" w:history="1">
         <w:r>
           <w:rPr>
             <w:rStyle w:val="Hyperlink"/>
@@ -2607,6 +2718,146 @@
     </w:p>
     <w:p>
       <w:pPr>
+        <w:ind w:left="1080"/>
+        <w:jc w:val="both"/>
+        <w:rPr>
+          <w:rFonts w:ascii="Arial" w:hAnsi="Arial" w:cs="Arial"/>
+          <w:b/>
+          <w:bCs/>
+        </w:rPr>
+      </w:pPr>
+      <w:r>
+        <w:rPr>
+          <w:rFonts w:ascii="Arial" w:hAnsi="Arial" w:cs="Arial"/>
+          <w:b/>
+          <w:bCs/>
+        </w:rPr>
+        <w:t xml:space="preserve">EI: </w:t>
+      </w:r>
+      <w:r>
+        <w:rPr>
+          <w:rFonts w:ascii="Arial" w:hAnsi="Arial" w:cs="Arial"/>
+          <w:b/>
+          <w:bCs/>
+        </w:rPr>
+        <w:t>3</w:t>
+      </w:r>
+      <w:r>
+        <w:rPr>
+          <w:rFonts w:ascii="Arial" w:hAnsi="Arial" w:cs="Arial"/>
+          <w:b/>
+          <w:bCs/>
+        </w:rPr>
+        <w:t xml:space="preserve"> (</w:t>
+      </w:r>
+      <w:r>
+        <w:rPr>
+          <w:rFonts w:ascii="Arial" w:hAnsi="Arial" w:cs="Arial"/>
+          <w:b/>
+          <w:bCs/>
+        </w:rPr>
+        <w:t>Income, house value, zip code)</w:t>
+      </w:r>
+    </w:p>
+    <w:p>
+      <w:pPr>
+        <w:ind w:left="1080"/>
+        <w:jc w:val="both"/>
+        <w:rPr>
+          <w:rFonts w:ascii="Arial" w:hAnsi="Arial" w:cs="Arial"/>
+          <w:b/>
+          <w:bCs/>
+        </w:rPr>
+      </w:pPr>
+    </w:p>
+    <w:p>
+      <w:pPr>
+        <w:ind w:left="1080"/>
+        <w:jc w:val="both"/>
+        <w:rPr>
+          <w:rFonts w:ascii="Arial" w:hAnsi="Arial" w:cs="Arial"/>
+          <w:b/>
+          <w:bCs/>
+        </w:rPr>
+      </w:pPr>
+      <w:r>
+        <w:rPr>
+          <w:rFonts w:ascii="Arial" w:hAnsi="Arial" w:cs="Arial"/>
+          <w:b/>
+          <w:bCs/>
+        </w:rPr>
+        <w:t>EO: 2 (Export and print target name list)</w:t>
+      </w:r>
+    </w:p>
+    <w:p>
+      <w:pPr>
+        <w:ind w:left="1080"/>
+        <w:jc w:val="both"/>
+        <w:rPr>
+          <w:rFonts w:ascii="Arial" w:hAnsi="Arial" w:cs="Arial"/>
+          <w:b/>
+          <w:bCs/>
+        </w:rPr>
+      </w:pPr>
+      <w:r>
+        <w:rPr>
+          <w:rFonts w:ascii="Arial" w:hAnsi="Arial" w:cs="Arial"/>
+          <w:b/>
+          <w:bCs/>
+        </w:rPr>
+        <w:tab/>
+      </w:r>
+      <w:r>
+        <w:rPr>
+          <w:rFonts w:ascii="Arial" w:hAnsi="Arial" w:cs="Arial"/>
+          <w:b/>
+          <w:bCs/>
+        </w:rPr>
+        <w:tab/>
+        <w:t>(Target report)</w:t>
+      </w:r>
+    </w:p>
+    <w:p>
+      <w:pPr>
+        <w:ind w:left="1080"/>
+        <w:jc w:val="both"/>
+        <w:rPr>
+          <w:rFonts w:ascii="Arial" w:hAnsi="Arial" w:cs="Arial"/>
+          <w:b/>
+          <w:bCs/>
+        </w:rPr>
+      </w:pPr>
+    </w:p>
+    <w:p>
+      <w:pPr>
+        <w:ind w:left="1080"/>
+        <w:jc w:val="both"/>
+        <w:rPr>
+          <w:rFonts w:ascii="Arial" w:hAnsi="Arial" w:cs="Arial"/>
+          <w:b/>
+          <w:bCs/>
+        </w:rPr>
+      </w:pPr>
+      <w:r>
+        <w:rPr>
+          <w:rFonts w:ascii="Arial" w:hAnsi="Arial" w:cs="Arial"/>
+          <w:b/>
+          <w:bCs/>
+        </w:rPr>
+        <w:t>ILF: 1 (Patron Database)</w:t>
+      </w:r>
+    </w:p>
+    <w:p>
+      <w:pPr>
+        <w:ind w:left="360"/>
+        <w:jc w:val="both"/>
+        <w:rPr>
+          <w:rFonts w:ascii="Arial" w:hAnsi="Arial" w:cs="Arial"/>
+        </w:rPr>
+      </w:pPr>
+    </w:p>
+    <w:p>
+      <w:pPr>
         <w:numPr>
           <w:ilvl w:val="1"/>
           <w:numId w:val="12"/>
@@ -2646,7 +2897,13 @@
         <w:rPr>
           <w:rFonts w:ascii="Arial" w:hAnsi="Arial" w:cs="Arial"/>
         </w:rPr>
-        <w:t xml:space="preserve">suppose all matrix in (a) are average)                       </w:t>
+        <w:t xml:space="preserve">suppose all matrix in (a) are average)      </w:t>
+      </w:r>
+      <w:r>
+        <w:rPr>
+          <w:rFonts w:ascii="Arial" w:hAnsi="Arial" w:cs="Arial"/>
+        </w:rPr>
+        <w:t xml:space="preserve">               </w:t>
       </w:r>
       <w:r>
         <w:rPr>
@@ -2682,14 +2939,45 @@
         <w:rPr>
           <w:rFonts w:ascii="Arial" w:hAnsi="Arial" w:cs="Arial"/>
         </w:rPr>
-        <w:t>pts</w:t>
-      </w:r>
-      <w:r>
-        <w:rPr>
-          <w:rFonts w:ascii="Arial" w:hAnsi="Arial" w:cs="Arial"/>
-        </w:rPr>
-        <w:t xml:space="preserve">    </w:t>
-      </w:r>
+        <w:t xml:space="preserve">pts    </w:t>
+      </w:r>
+    </w:p>
+    <w:p>
+      <w:pPr>
+        <w:ind w:left="360"/>
+        <w:jc w:val="both"/>
+        <w:rPr>
+          <w:rFonts w:ascii="Arial" w:hAnsi="Arial" w:cs="Arial"/>
+        </w:rPr>
+      </w:pPr>
+    </w:p>
+    <w:p>
+      <w:pPr>
+        <w:ind w:left="720" w:firstLine="360"/>
+        <w:jc w:val="both"/>
+        <w:rPr>
+          <w:rFonts w:ascii="Arial" w:hAnsi="Arial" w:cs="Arial"/>
+          <w:b/>
+          <w:bCs/>
+        </w:rPr>
+      </w:pPr>
+      <w:r>
+        <w:rPr>
+          <w:rFonts w:ascii="Arial" w:hAnsi="Arial" w:cs="Arial"/>
+          <w:b/>
+          <w:bCs/>
+        </w:rPr>
+        <w:t>3*4 + 2*5 + 1*10 = 32 Unadjusted function points</w:t>
+      </w:r>
+    </w:p>
+    <w:p>
+      <w:pPr>
+        <w:ind w:left="360"/>
+        <w:jc w:val="both"/>
+        <w:rPr>
+          <w:rFonts w:ascii="Arial" w:hAnsi="Arial" w:cs="Arial"/>
+        </w:rPr>
+      </w:pPr>
     </w:p>
     <w:p>
       <w:pPr>
@@ -2722,7 +3010,7 @@
                     </pic:cNvPicPr>
                   </pic:nvPicPr>
                   <pic:blipFill>
-                    <a:blip r:embed="rId8">
+                    <a:blip r:embed="rId9">
                       <a:extLst>
                         <a:ext uri="{28A0092B-C50C-407E-A947-70E740481C1C}">
                           <a14:useLocalDpi xmlns:a14="http://schemas.microsoft.com/office/drawing/2010/main" val="0"/>
@@ -3313,94 +3601,6 @@
     </w:p>
     <w:p>
       <w:pPr>
-        <w:jc w:val="both"/>
-        <w:rPr>
-          <w:rFonts w:ascii="Arial" w:hAnsi="Arial" w:cs="Arial"/>
-        </w:rPr>
-      </w:pPr>
-    </w:p>
-    <w:p>
-      <w:pPr>
-        <w:jc w:val="both"/>
-        <w:rPr>
-          <w:rFonts w:ascii="Arial" w:hAnsi="Arial" w:cs="Arial"/>
-        </w:rPr>
-      </w:pPr>
-    </w:p>
-    <w:p>
-      <w:pPr>
-        <w:jc w:val="both"/>
-        <w:rPr>
-          <w:rFonts w:ascii="Arial" w:hAnsi="Arial" w:cs="Arial"/>
-        </w:rPr>
-      </w:pPr>
-    </w:p>
-    <w:p>
-      <w:pPr>
-        <w:jc w:val="both"/>
-        <w:rPr>
-          <w:rFonts w:ascii="Arial" w:hAnsi="Arial" w:cs="Arial"/>
-        </w:rPr>
-      </w:pPr>
-    </w:p>
-    <w:p>
-      <w:pPr>
-        <w:jc w:val="both"/>
-        <w:rPr>
-          <w:rFonts w:ascii="Arial" w:hAnsi="Arial" w:cs="Arial"/>
-        </w:rPr>
-      </w:pPr>
-    </w:p>
-    <w:p>
-      <w:pPr>
-        <w:jc w:val="both"/>
-        <w:rPr>
-          <w:rFonts w:ascii="Arial" w:hAnsi="Arial" w:cs="Arial"/>
-        </w:rPr>
-      </w:pPr>
-    </w:p>
-    <w:p>
-      <w:pPr>
-        <w:jc w:val="both"/>
-        <w:rPr>
-          <w:rFonts w:ascii="Arial" w:hAnsi="Arial" w:cs="Arial"/>
-        </w:rPr>
-      </w:pPr>
-    </w:p>
-    <w:p>
-      <w:pPr>
-        <w:jc w:val="both"/>
-        <w:rPr>
-          <w:rFonts w:ascii="Arial" w:hAnsi="Arial" w:cs="Arial"/>
-        </w:rPr>
-      </w:pPr>
-    </w:p>
-    <w:p>
-      <w:pPr>
-        <w:jc w:val="both"/>
-        <w:rPr>
-          <w:rFonts w:ascii="Arial" w:hAnsi="Arial" w:cs="Arial"/>
-        </w:rPr>
-      </w:pPr>
-    </w:p>
-    <w:p>
-      <w:pPr>
-        <w:jc w:val="both"/>
-        <w:rPr>
-          <w:rFonts w:ascii="Arial" w:hAnsi="Arial" w:cs="Arial"/>
-        </w:rPr>
-      </w:pPr>
-    </w:p>
-    <w:p>
-      <w:pPr>
-        <w:jc w:val="both"/>
-        <w:rPr>
-          <w:rFonts w:ascii="Arial" w:hAnsi="Arial" w:cs="Arial"/>
-        </w:rPr>
-      </w:pPr>
-    </w:p>
-    <w:p>
-      <w:pPr>
         <w:numPr>
           <w:ilvl w:val="0"/>
           <w:numId w:val="12"/>
@@ -3559,6 +3759,34 @@
     </w:p>
     <w:p>
       <w:pPr>
+        <w:ind w:left="1080"/>
+        <w:jc w:val="both"/>
+        <w:rPr>
+          <w:rFonts w:ascii="Arial" w:hAnsi="Arial" w:cs="Arial"/>
+          <w:b/>
+          <w:bCs/>
+        </w:rPr>
+      </w:pPr>
+      <w:r>
+        <w:rPr>
+          <w:rFonts w:ascii="Arial" w:hAnsi="Arial" w:cs="Arial"/>
+          <w:b/>
+          <w:bCs/>
+        </w:rPr>
+        <w:t>FP = 32 * [0.65 + 0.01 * 50] = 36.8</w:t>
+      </w:r>
+    </w:p>
+    <w:p>
+      <w:pPr>
+        <w:ind w:left="1080"/>
+        <w:jc w:val="both"/>
+        <w:rPr>
+          <w:rFonts w:ascii="Arial" w:hAnsi="Arial" w:cs="Arial"/>
+        </w:rPr>
+      </w:pPr>
+    </w:p>
+    <w:p>
+      <w:pPr>
         <w:numPr>
           <w:ilvl w:val="1"/>
           <w:numId w:val="12"/>
@@ -3632,6 +3860,53 @@
     </w:p>
     <w:p>
       <w:pPr>
+        <w:ind w:left="1080"/>
+        <w:jc w:val="both"/>
+        <w:rPr>
+          <w:rFonts w:ascii="Arial" w:hAnsi="Arial" w:cs="Arial"/>
+          <w:b/>
+          <w:bCs/>
+        </w:rPr>
+      </w:pPr>
+      <w:r>
+        <w:rPr>
+          <w:rFonts w:ascii="Arial" w:hAnsi="Arial" w:cs="Arial"/>
+          <w:b/>
+          <w:bCs/>
+        </w:rPr>
+        <w:t>Cost per FP = $8000/ 6.8 = $1176.47</w:t>
+      </w:r>
+    </w:p>
+    <w:p>
+      <w:pPr>
+        <w:ind w:left="1080"/>
+        <w:jc w:val="both"/>
+        <w:rPr>
+          <w:rFonts w:ascii="Arial" w:hAnsi="Arial" w:cs="Arial"/>
+          <w:b/>
+          <w:bCs/>
+        </w:rPr>
+      </w:pPr>
+      <w:r>
+        <w:rPr>
+          <w:rFonts w:ascii="Arial" w:hAnsi="Arial" w:cs="Arial"/>
+          <w:b/>
+          <w:bCs/>
+        </w:rPr>
+        <w:t>Estimated project cost = $1176.47 * 36.8 = $43,294</w:t>
+      </w:r>
+    </w:p>
+    <w:p>
+      <w:pPr>
+        <w:ind w:left="1080"/>
+        <w:jc w:val="both"/>
+        <w:rPr>
+          <w:rFonts w:ascii="Arial" w:hAnsi="Arial" w:cs="Arial"/>
+        </w:rPr>
+      </w:pPr>
+    </w:p>
+    <w:p>
+      <w:pPr>
         <w:numPr>
           <w:ilvl w:val="1"/>
           <w:numId w:val="12"/>
@@ -3717,11 +3992,22 @@
     </w:p>
     <w:p>
       <w:pPr>
-        <w:jc w:val="both"/>
-        <w:rPr>
-          <w:rFonts w:ascii="Arial" w:hAnsi="Arial" w:cs="Arial"/>
-        </w:rPr>
-      </w:pPr>
+        <w:ind w:left="1080"/>
+        <w:jc w:val="both"/>
+        <w:rPr>
+          <w:rFonts w:ascii="Arial" w:hAnsi="Arial" w:cs="Arial"/>
+          <w:b/>
+          <w:bCs/>
+        </w:rPr>
+      </w:pPr>
+      <w:r>
+        <w:rPr>
+          <w:rFonts w:ascii="Arial" w:hAnsi="Arial" w:cs="Arial"/>
+          <w:b/>
+          <w:bCs/>
+        </w:rPr>
+        <w:t>Total Estimated effort = 36.8/6.8 = 5.4 person-months</w:t>
+      </w:r>
     </w:p>
     <w:p>
       <w:pPr>
@@ -4051,7 +4337,6 @@
         </w:numPr>
       </w:pPr>
       <w:r>
-        <w:lastRenderedPageBreak/>
         <w:t xml:space="preserve">Assume you are a software project manager and that you’ve been asked to computer earned value statistics for a small software project.  At the time that you’ve been asked to do the earned value analysis, </w:t>
       </w:r>
       <w:r>
@@ -6054,8 +6339,8 @@
       </w:pPr>
     </w:p>
     <w:sectPr>
-      <w:footerReference w:type="even" r:id="rId9"/>
-      <w:footerReference w:type="default" r:id="rId10"/>
+      <w:footerReference w:type="even" r:id="rId10"/>
+      <w:footerReference w:type="default" r:id="rId11"/>
       <w:footnotePr>
         <w:numFmt w:val="chicago"/>
       </w:footnotePr>
@@ -7418,6 +7703,95 @@
     </w:lvl>
   </w:abstractNum>
   <w:abstractNum w:abstractNumId="10" w15:restartNumberingAfterBreak="0">
+    <w:nsid w:val="40C93161"/>
+    <w:multiLevelType w:val="hybridMultilevel"/>
+    <w:tmpl w:val="AEEC3668"/>
+    <w:lvl w:ilvl="0" w:tplc="E0746C64">
+      <w:start w:val="1"/>
+      <w:numFmt w:val="lowerLetter"/>
+      <w:lvlText w:val="%1."/>
+      <w:lvlJc w:val="left"/>
+      <w:pPr>
+        <w:ind w:left="1080" w:hanging="360"/>
+      </w:pPr>
+      <w:rPr>
+        <w:rFonts w:hint="default"/>
+      </w:rPr>
+    </w:lvl>
+    <w:lvl w:ilvl="1" w:tplc="04090019">
+      <w:start w:val="1"/>
+      <w:numFmt w:val="lowerLetter"/>
+      <w:lvlText w:val="%2."/>
+      <w:lvlJc w:val="left"/>
+      <w:pPr>
+        <w:ind w:left="1800" w:hanging="360"/>
+      </w:pPr>
+    </w:lvl>
+    <w:lvl w:ilvl="2" w:tplc="0409001B" w:tentative="1">
+      <w:start w:val="1"/>
+      <w:numFmt w:val="lowerRoman"/>
+      <w:lvlText w:val="%3."/>
+      <w:lvlJc w:val="right"/>
+      <w:pPr>
+        <w:ind w:left="2520" w:hanging="180"/>
+      </w:pPr>
+    </w:lvl>
+    <w:lvl w:ilvl="3" w:tplc="0409000F" w:tentative="1">
+      <w:start w:val="1"/>
+      <w:numFmt w:val="decimal"/>
+      <w:lvlText w:val="%4."/>
+      <w:lvlJc w:val="left"/>
+      <w:pPr>
+        <w:ind w:left="3240" w:hanging="360"/>
+      </w:pPr>
+    </w:lvl>
+    <w:lvl w:ilvl="4" w:tplc="04090019" w:tentative="1">
+      <w:start w:val="1"/>
+      <w:numFmt w:val="lowerLetter"/>
+      <w:lvlText w:val="%5."/>
+      <w:lvlJc w:val="left"/>
+      <w:pPr>
+        <w:ind w:left="3960" w:hanging="360"/>
+      </w:pPr>
+    </w:lvl>
+    <w:lvl w:ilvl="5" w:tplc="0409001B" w:tentative="1">
+      <w:start w:val="1"/>
+      <w:numFmt w:val="lowerRoman"/>
+      <w:lvlText w:val="%6."/>
+      <w:lvlJc w:val="right"/>
+      <w:pPr>
+        <w:ind w:left="4680" w:hanging="180"/>
+      </w:pPr>
+    </w:lvl>
+    <w:lvl w:ilvl="6" w:tplc="0409000F" w:tentative="1">
+      <w:start w:val="1"/>
+      <w:numFmt w:val="decimal"/>
+      <w:lvlText w:val="%7."/>
+      <w:lvlJc w:val="left"/>
+      <w:pPr>
+        <w:ind w:left="5400" w:hanging="360"/>
+      </w:pPr>
+    </w:lvl>
+    <w:lvl w:ilvl="7" w:tplc="04090019" w:tentative="1">
+      <w:start w:val="1"/>
+      <w:numFmt w:val="lowerLetter"/>
+      <w:lvlText w:val="%8."/>
+      <w:lvlJc w:val="left"/>
+      <w:pPr>
+        <w:ind w:left="6120" w:hanging="360"/>
+      </w:pPr>
+    </w:lvl>
+    <w:lvl w:ilvl="8" w:tplc="0409001B" w:tentative="1">
+      <w:start w:val="1"/>
+      <w:numFmt w:val="lowerRoman"/>
+      <w:lvlText w:val="%9."/>
+      <w:lvlJc w:val="right"/>
+      <w:pPr>
+        <w:ind w:left="6840" w:hanging="180"/>
+      </w:pPr>
+    </w:lvl>
+  </w:abstractNum>
+  <w:abstractNum w:abstractNumId="11" w15:restartNumberingAfterBreak="0">
     <w:nsid w:val="429C2A66"/>
     <w:multiLevelType w:val="hybridMultilevel"/>
     <w:tmpl w:val="8ED02CCE"/>
@@ -7533,7 +7907,7 @@
       </w:pPr>
     </w:lvl>
   </w:abstractNum>
-  <w:abstractNum w:abstractNumId="11" w15:restartNumberingAfterBreak="0">
+  <w:abstractNum w:abstractNumId="12" w15:restartNumberingAfterBreak="0">
     <w:nsid w:val="4FCE6774"/>
     <w:multiLevelType w:val="hybridMultilevel"/>
     <w:tmpl w:val="3A70244C"/>
@@ -7673,7 +8047,7 @@
       </w:rPr>
     </w:lvl>
   </w:abstractNum>
-  <w:abstractNum w:abstractNumId="12" w15:restartNumberingAfterBreak="0">
+  <w:abstractNum w:abstractNumId="13" w15:restartNumberingAfterBreak="0">
     <w:nsid w:val="511D1678"/>
     <w:multiLevelType w:val="hybridMultilevel"/>
     <w:tmpl w:val="5EA6953E"/>
@@ -7813,7 +8187,7 @@
       </w:rPr>
     </w:lvl>
   </w:abstractNum>
-  <w:abstractNum w:abstractNumId="13" w15:restartNumberingAfterBreak="0">
+  <w:abstractNum w:abstractNumId="14" w15:restartNumberingAfterBreak="0">
     <w:nsid w:val="520C4F1D"/>
     <w:multiLevelType w:val="multilevel"/>
     <w:tmpl w:val="B4F468DE"/>
@@ -7962,7 +8336,7 @@
       </w:rPr>
     </w:lvl>
   </w:abstractNum>
-  <w:abstractNum w:abstractNumId="14" w15:restartNumberingAfterBreak="0">
+  <w:abstractNum w:abstractNumId="15" w15:restartNumberingAfterBreak="0">
     <w:nsid w:val="53CD3609"/>
     <w:multiLevelType w:val="hybridMultilevel"/>
     <w:tmpl w:val="90AEFAA4"/>
@@ -8102,7 +8476,7 @@
       </w:rPr>
     </w:lvl>
   </w:abstractNum>
-  <w:abstractNum w:abstractNumId="15" w15:restartNumberingAfterBreak="0">
+  <w:abstractNum w:abstractNumId="16" w15:restartNumberingAfterBreak="0">
     <w:nsid w:val="576056F1"/>
     <w:multiLevelType w:val="hybridMultilevel"/>
     <w:tmpl w:val="60F4DEEA"/>
@@ -8215,7 +8589,7 @@
       </w:rPr>
     </w:lvl>
   </w:abstractNum>
-  <w:abstractNum w:abstractNumId="16" w15:restartNumberingAfterBreak="0">
+  <w:abstractNum w:abstractNumId="17" w15:restartNumberingAfterBreak="0">
     <w:nsid w:val="59FD1963"/>
     <w:multiLevelType w:val="hybridMultilevel"/>
     <w:tmpl w:val="5BB83204"/>
@@ -8355,7 +8729,7 @@
       </w:rPr>
     </w:lvl>
   </w:abstractNum>
-  <w:abstractNum w:abstractNumId="17" w15:restartNumberingAfterBreak="0">
+  <w:abstractNum w:abstractNumId="18" w15:restartNumberingAfterBreak="0">
     <w:nsid w:val="5E1F23FF"/>
     <w:multiLevelType w:val="hybridMultilevel"/>
     <w:tmpl w:val="C802A358"/>
@@ -8471,7 +8845,96 @@
       </w:pPr>
     </w:lvl>
   </w:abstractNum>
-  <w:abstractNum w:abstractNumId="18" w15:restartNumberingAfterBreak="0">
+  <w:abstractNum w:abstractNumId="19" w15:restartNumberingAfterBreak="0">
+    <w:nsid w:val="7009618A"/>
+    <w:multiLevelType w:val="hybridMultilevel"/>
+    <w:tmpl w:val="FFF88DF8"/>
+    <w:lvl w:ilvl="0" w:tplc="0409000F">
+      <w:start w:val="1"/>
+      <w:numFmt w:val="decimal"/>
+      <w:lvlText w:val="%1."/>
+      <w:lvlJc w:val="left"/>
+      <w:pPr>
+        <w:ind w:left="720" w:hanging="360"/>
+      </w:pPr>
+      <w:rPr>
+        <w:rFonts w:hint="default"/>
+      </w:rPr>
+    </w:lvl>
+    <w:lvl w:ilvl="1" w:tplc="04090019" w:tentative="1">
+      <w:start w:val="1"/>
+      <w:numFmt w:val="lowerLetter"/>
+      <w:lvlText w:val="%2."/>
+      <w:lvlJc w:val="left"/>
+      <w:pPr>
+        <w:ind w:left="1440" w:hanging="360"/>
+      </w:pPr>
+    </w:lvl>
+    <w:lvl w:ilvl="2" w:tplc="0409001B" w:tentative="1">
+      <w:start w:val="1"/>
+      <w:numFmt w:val="lowerRoman"/>
+      <w:lvlText w:val="%3."/>
+      <w:lvlJc w:val="right"/>
+      <w:pPr>
+        <w:ind w:left="2160" w:hanging="180"/>
+      </w:pPr>
+    </w:lvl>
+    <w:lvl w:ilvl="3" w:tplc="0409000F" w:tentative="1">
+      <w:start w:val="1"/>
+      <w:numFmt w:val="decimal"/>
+      <w:lvlText w:val="%4."/>
+      <w:lvlJc w:val="left"/>
+      <w:pPr>
+        <w:ind w:left="2880" w:hanging="360"/>
+      </w:pPr>
+    </w:lvl>
+    <w:lvl w:ilvl="4" w:tplc="04090019" w:tentative="1">
+      <w:start w:val="1"/>
+      <w:numFmt w:val="lowerLetter"/>
+      <w:lvlText w:val="%5."/>
+      <w:lvlJc w:val="left"/>
+      <w:pPr>
+        <w:ind w:left="3600" w:hanging="360"/>
+      </w:pPr>
+    </w:lvl>
+    <w:lvl w:ilvl="5" w:tplc="0409001B" w:tentative="1">
+      <w:start w:val="1"/>
+      <w:numFmt w:val="lowerRoman"/>
+      <w:lvlText w:val="%6."/>
+      <w:lvlJc w:val="right"/>
+      <w:pPr>
+        <w:ind w:left="4320" w:hanging="180"/>
+      </w:pPr>
+    </w:lvl>
+    <w:lvl w:ilvl="6" w:tplc="0409000F" w:tentative="1">
+      <w:start w:val="1"/>
+      <w:numFmt w:val="decimal"/>
+      <w:lvlText w:val="%7."/>
+      <w:lvlJc w:val="left"/>
+      <w:pPr>
+        <w:ind w:left="5040" w:hanging="360"/>
+      </w:pPr>
+    </w:lvl>
+    <w:lvl w:ilvl="7" w:tplc="04090019" w:tentative="1">
+      <w:start w:val="1"/>
+      <w:numFmt w:val="lowerLetter"/>
+      <w:lvlText w:val="%8."/>
+      <w:lvlJc w:val="left"/>
+      <w:pPr>
+        <w:ind w:left="5760" w:hanging="360"/>
+      </w:pPr>
+    </w:lvl>
+    <w:lvl w:ilvl="8" w:tplc="0409001B" w:tentative="1">
+      <w:start w:val="1"/>
+      <w:numFmt w:val="lowerRoman"/>
+      <w:lvlText w:val="%9."/>
+      <w:lvlJc w:val="right"/>
+      <w:pPr>
+        <w:ind w:left="6480" w:hanging="180"/>
+      </w:pPr>
+    </w:lvl>
+  </w:abstractNum>
+  <w:abstractNum w:abstractNumId="20" w15:restartNumberingAfterBreak="0">
     <w:nsid w:val="75D95FCD"/>
     <w:multiLevelType w:val="hybridMultilevel"/>
     <w:tmpl w:val="F9024834"/>
@@ -8587,7 +9050,7 @@
       </w:pPr>
     </w:lvl>
   </w:abstractNum>
-  <w:abstractNum w:abstractNumId="19" w15:restartNumberingAfterBreak="0">
+  <w:abstractNum w:abstractNumId="21" w15:restartNumberingAfterBreak="0">
     <w:nsid w:val="7D602D4D"/>
     <w:multiLevelType w:val="hybridMultilevel"/>
     <w:tmpl w:val="3DFEB06E"/>
@@ -8703,7 +9166,7 @@
       </w:pPr>
     </w:lvl>
   </w:abstractNum>
-  <w:abstractNum w:abstractNumId="20" w15:restartNumberingAfterBreak="0">
+  <w:abstractNum w:abstractNumId="22" w15:restartNumberingAfterBreak="0">
     <w:nsid w:val="7E0C548C"/>
     <w:multiLevelType w:val="hybridMultilevel"/>
     <w:tmpl w:val="ACDAA1D4"/>
@@ -8847,49 +9310,49 @@
     <w:abstractNumId w:val="1"/>
   </w:num>
   <w:num w:numId="2" w16cid:durableId="1841921807">
-    <w:abstractNumId w:val="13"/>
+    <w:abstractNumId w:val="14"/>
   </w:num>
   <w:num w:numId="3" w16cid:durableId="1925260904">
-    <w:abstractNumId w:val="14"/>
+    <w:abstractNumId w:val="15"/>
   </w:num>
   <w:num w:numId="4" w16cid:durableId="905797888">
     <w:abstractNumId w:val="2"/>
   </w:num>
   <w:num w:numId="5" w16cid:durableId="1313562529">
-    <w:abstractNumId w:val="11"/>
+    <w:abstractNumId w:val="12"/>
   </w:num>
   <w:num w:numId="6" w16cid:durableId="1736901327">
     <w:abstractNumId w:val="9"/>
   </w:num>
   <w:num w:numId="7" w16cid:durableId="290937532">
-    <w:abstractNumId w:val="12"/>
+    <w:abstractNumId w:val="13"/>
   </w:num>
   <w:num w:numId="8" w16cid:durableId="1155948447">
     <w:abstractNumId w:val="0"/>
   </w:num>
   <w:num w:numId="9" w16cid:durableId="543443960">
-    <w:abstractNumId w:val="16"/>
+    <w:abstractNumId w:val="17"/>
   </w:num>
   <w:num w:numId="10" w16cid:durableId="1490751532">
     <w:abstractNumId w:val="4"/>
   </w:num>
   <w:num w:numId="11" w16cid:durableId="1659117973">
-    <w:abstractNumId w:val="19"/>
+    <w:abstractNumId w:val="21"/>
   </w:num>
   <w:num w:numId="12" w16cid:durableId="366374880">
     <w:abstractNumId w:val="8"/>
   </w:num>
   <w:num w:numId="13" w16cid:durableId="1469546088">
-    <w:abstractNumId w:val="17"/>
+    <w:abstractNumId w:val="18"/>
   </w:num>
   <w:num w:numId="14" w16cid:durableId="1039621165">
-    <w:abstractNumId w:val="18"/>
+    <w:abstractNumId w:val="20"/>
   </w:num>
   <w:num w:numId="15" w16cid:durableId="130901598">
-    <w:abstractNumId w:val="10"/>
+    <w:abstractNumId w:val="11"/>
   </w:num>
   <w:num w:numId="16" w16cid:durableId="1788549475">
-    <w:abstractNumId w:val="20"/>
+    <w:abstractNumId w:val="22"/>
   </w:num>
   <w:num w:numId="17" w16cid:durableId="1560747010">
     <w:abstractNumId w:val="7"/>
@@ -8901,10 +9364,16 @@
     <w:abstractNumId w:val="6"/>
   </w:num>
   <w:num w:numId="20" w16cid:durableId="130221775">
-    <w:abstractNumId w:val="15"/>
+    <w:abstractNumId w:val="16"/>
   </w:num>
   <w:num w:numId="21" w16cid:durableId="1171409969">
     <w:abstractNumId w:val="3"/>
+  </w:num>
+  <w:num w:numId="22" w16cid:durableId="1177576547">
+    <w:abstractNumId w:val="19"/>
+  </w:num>
+  <w:num w:numId="23" w16cid:durableId="2125347379">
+    <w:abstractNumId w:val="10"/>
   </w:num>
 </w:numbering>
 </file>

</xml_diff>